<commit_message>
pdf and word file updated: Project proposal update
</commit_message>
<xml_diff>
--- a/Health_tracker.docx
+++ b/Health_tracker.docx
@@ -689,13 +689,47 @@
           <w:szCs w:val="44"/>
         </w:rPr>
       </w:pPr>
-      <w:r>
-        <w:rPr>
-          <w:b/>
-          <w:bCs/>
-          <w:sz w:val="44"/>
-          <w:szCs w:val="44"/>
-        </w:rPr>
+    </w:p>
+    <w:p>
+      <w:pPr>
+        <w:jc w:val="center"/>
+        <w:rPr>
+          <w:b/>
+          <w:bCs/>
+          <w:sz w:val="44"/>
+          <w:szCs w:val="44"/>
+        </w:rPr>
+      </w:pPr>
+    </w:p>
+    <w:p>
+      <w:pPr>
+        <w:jc w:val="center"/>
+        <w:rPr>
+          <w:b/>
+          <w:bCs/>
+          <w:sz w:val="44"/>
+          <w:szCs w:val="44"/>
+        </w:rPr>
+      </w:pPr>
+    </w:p>
+    <w:p>
+      <w:pPr>
+        <w:jc w:val="center"/>
+        <w:rPr>
+          <w:b/>
+          <w:bCs/>
+          <w:sz w:val="44"/>
+          <w:szCs w:val="44"/>
+        </w:rPr>
+      </w:pPr>
+      <w:r>
+        <w:rPr>
+          <w:b/>
+          <w:bCs/>
+          <w:sz w:val="44"/>
+          <w:szCs w:val="44"/>
+        </w:rPr>
+        <w:lastRenderedPageBreak/>
         <w:t>High level design requirements</w:t>
       </w:r>
     </w:p>
@@ -729,7 +763,6 @@
     </w:p>
     <w:p>
       <w:r>
-        <w:lastRenderedPageBreak/>
         <w:t xml:space="preserve">The client has provision to enable server indications and receive the indications every 10 second. On reception, the client will display the values on the </w:t>
       </w:r>
       <w:r>
@@ -749,190 +782,13 @@
           <w:szCs w:val="44"/>
         </w:rPr>
       </w:pPr>
-    </w:p>
-    <w:p>
-      <w:pPr>
-        <w:jc w:val="center"/>
-        <w:rPr>
-          <w:b/>
-          <w:bCs/>
-          <w:sz w:val="44"/>
-          <w:szCs w:val="44"/>
-        </w:rPr>
-      </w:pPr>
-    </w:p>
-    <w:p>
-      <w:pPr>
-        <w:jc w:val="center"/>
-        <w:rPr>
-          <w:b/>
-          <w:bCs/>
-          <w:sz w:val="44"/>
-          <w:szCs w:val="44"/>
-        </w:rPr>
-      </w:pPr>
-    </w:p>
-    <w:p>
-      <w:pPr>
-        <w:jc w:val="center"/>
-        <w:rPr>
-          <w:b/>
-          <w:bCs/>
-          <w:sz w:val="44"/>
-          <w:szCs w:val="44"/>
-        </w:rPr>
-      </w:pPr>
-    </w:p>
-    <w:p>
-      <w:pPr>
-        <w:jc w:val="center"/>
-        <w:rPr>
-          <w:b/>
-          <w:bCs/>
-          <w:sz w:val="44"/>
-          <w:szCs w:val="44"/>
-        </w:rPr>
-      </w:pPr>
-    </w:p>
-    <w:p>
-      <w:pPr>
-        <w:jc w:val="center"/>
-        <w:rPr>
-          <w:b/>
-          <w:bCs/>
-          <w:sz w:val="44"/>
-          <w:szCs w:val="44"/>
-        </w:rPr>
-      </w:pPr>
-    </w:p>
-    <w:p>
-      <w:pPr>
-        <w:jc w:val="center"/>
-        <w:rPr>
-          <w:b/>
-          <w:bCs/>
-          <w:sz w:val="44"/>
-          <w:szCs w:val="44"/>
-        </w:rPr>
-      </w:pPr>
-    </w:p>
-    <w:p>
-      <w:pPr>
-        <w:jc w:val="center"/>
-        <w:rPr>
-          <w:b/>
-          <w:bCs/>
-          <w:sz w:val="44"/>
-          <w:szCs w:val="44"/>
-        </w:rPr>
-      </w:pPr>
-    </w:p>
-    <w:p>
-      <w:pPr>
-        <w:jc w:val="center"/>
-        <w:rPr>
-          <w:b/>
-          <w:bCs/>
-          <w:sz w:val="44"/>
-          <w:szCs w:val="44"/>
-        </w:rPr>
-      </w:pPr>
-    </w:p>
-    <w:p>
-      <w:pPr>
-        <w:jc w:val="center"/>
-        <w:rPr>
-          <w:b/>
-          <w:bCs/>
-          <w:sz w:val="44"/>
-          <w:szCs w:val="44"/>
-        </w:rPr>
-      </w:pPr>
-    </w:p>
-    <w:p>
-      <w:pPr>
-        <w:jc w:val="center"/>
-        <w:rPr>
-          <w:b/>
-          <w:bCs/>
-          <w:sz w:val="44"/>
-          <w:szCs w:val="44"/>
-        </w:rPr>
-      </w:pPr>
-    </w:p>
-    <w:p>
-      <w:pPr>
-        <w:jc w:val="center"/>
-        <w:rPr>
-          <w:b/>
-          <w:bCs/>
-          <w:sz w:val="44"/>
-          <w:szCs w:val="44"/>
-        </w:rPr>
-      </w:pPr>
-    </w:p>
-    <w:p>
-      <w:pPr>
-        <w:jc w:val="center"/>
-        <w:rPr>
-          <w:b/>
-          <w:bCs/>
-          <w:sz w:val="44"/>
-          <w:szCs w:val="44"/>
-        </w:rPr>
-      </w:pPr>
-    </w:p>
-    <w:p>
-      <w:pPr>
-        <w:jc w:val="center"/>
-        <w:rPr>
-          <w:b/>
-          <w:bCs/>
-          <w:sz w:val="44"/>
-          <w:szCs w:val="44"/>
-        </w:rPr>
-      </w:pPr>
-    </w:p>
-    <w:p>
-      <w:pPr>
-        <w:jc w:val="center"/>
-        <w:rPr>
-          <w:b/>
-          <w:bCs/>
-          <w:sz w:val="44"/>
-          <w:szCs w:val="44"/>
-        </w:rPr>
-      </w:pPr>
-    </w:p>
-    <w:p>
-      <w:pPr>
-        <w:jc w:val="center"/>
-        <w:rPr>
-          <w:b/>
-          <w:bCs/>
-          <w:sz w:val="44"/>
-          <w:szCs w:val="44"/>
-        </w:rPr>
-      </w:pPr>
-    </w:p>
-    <w:p>
-      <w:pPr>
-        <w:jc w:val="center"/>
-        <w:rPr>
-          <w:b/>
-          <w:bCs/>
-          <w:sz w:val="44"/>
-          <w:szCs w:val="44"/>
-        </w:rPr>
-      </w:pPr>
-      <w:r>
-        <w:rPr>
-          <w:b/>
-          <w:bCs/>
-          <w:sz w:val="44"/>
-          <w:szCs w:val="44"/>
-        </w:rPr>
-        <w:lastRenderedPageBreak/>
+      <w:r>
+        <w:rPr>
+          <w:b/>
+          <w:bCs/>
+          <w:sz w:val="44"/>
+          <w:szCs w:val="44"/>
+        </w:rPr>
         <w:t xml:space="preserve">Data </w:t>
       </w:r>
       <w:proofErr w:type="gramStart"/>
@@ -1168,7 +1024,26 @@
           <w:sz w:val="44"/>
           <w:szCs w:val="44"/>
         </w:rPr>
-        <w:t>Wireless communication details</w:t>
+        <w:lastRenderedPageBreak/>
+        <w:t xml:space="preserve">Wireless </w:t>
+      </w:r>
+      <w:r>
+        <w:rPr>
+          <w:b/>
+          <w:bCs/>
+          <w:sz w:val="44"/>
+          <w:szCs w:val="44"/>
+        </w:rPr>
+        <w:t>c</w:t>
+      </w:r>
+      <w:r>
+        <w:rPr>
+          <w:b/>
+          <w:bCs/>
+          <w:sz w:val="44"/>
+          <w:szCs w:val="44"/>
+        </w:rPr>
+        <w:t>ommunication details</w:t>
       </w:r>
       <w:r>
         <w:rPr>
@@ -1179,17 +1054,6 @@
         </w:rPr>
         <w:t xml:space="preserve">: </w:t>
       </w:r>
-    </w:p>
-    <w:p>
-      <w:pPr>
-        <w:jc w:val="center"/>
-        <w:rPr>
-          <w:b/>
-          <w:bCs/>
-          <w:sz w:val="44"/>
-          <w:szCs w:val="44"/>
-        </w:rPr>
-      </w:pPr>
       <w:r>
         <w:rPr>
           <w:noProof/>
@@ -1241,6 +1105,50 @@
           <w:szCs w:val="44"/>
         </w:rPr>
       </w:pPr>
+    </w:p>
+    <w:p>
+      <w:pPr>
+        <w:jc w:val="center"/>
+        <w:rPr>
+          <w:b/>
+          <w:bCs/>
+          <w:sz w:val="44"/>
+          <w:szCs w:val="44"/>
+        </w:rPr>
+      </w:pPr>
+    </w:p>
+    <w:p>
+      <w:pPr>
+        <w:jc w:val="center"/>
+        <w:rPr>
+          <w:b/>
+          <w:bCs/>
+          <w:sz w:val="44"/>
+          <w:szCs w:val="44"/>
+        </w:rPr>
+      </w:pPr>
+    </w:p>
+    <w:p>
+      <w:pPr>
+        <w:jc w:val="center"/>
+        <w:rPr>
+          <w:b/>
+          <w:bCs/>
+          <w:sz w:val="44"/>
+          <w:szCs w:val="44"/>
+        </w:rPr>
+      </w:pPr>
+    </w:p>
+    <w:p>
+      <w:pPr>
+        <w:jc w:val="center"/>
+        <w:rPr>
+          <w:b/>
+          <w:bCs/>
+          <w:sz w:val="44"/>
+          <w:szCs w:val="44"/>
+        </w:rPr>
+      </w:pPr>
       <w:r>
         <w:rPr>
           <w:b/>
@@ -1457,6 +1365,57 @@
           <w:szCs w:val="44"/>
         </w:rPr>
       </w:pPr>
+      <w:r>
+        <w:rPr>
+          <w:noProof/>
+        </w:rPr>
+        <w:drawing>
+          <wp:inline distT="0" distB="0" distL="0" distR="0" wp14:anchorId="4CB325D1" wp14:editId="19EDD7B9">
+            <wp:extent cx="5943600" cy="4393565"/>
+            <wp:effectExtent l="0" t="0" r="0" b="6985"/>
+            <wp:docPr id="4" name="Picture 4" descr="Diagram&#10;&#10;Description automatically generated"/>
+            <wp:cNvGraphicFramePr>
+              <a:graphicFrameLocks xmlns:a="http://schemas.openxmlformats.org/drawingml/2006/main" noChangeAspect="1"/>
+            </wp:cNvGraphicFramePr>
+            <a:graphic xmlns:a="http://schemas.openxmlformats.org/drawingml/2006/main">
+              <a:graphicData uri="http://schemas.openxmlformats.org/drawingml/2006/picture">
+                <pic:pic xmlns:pic="http://schemas.openxmlformats.org/drawingml/2006/picture">
+                  <pic:nvPicPr>
+                    <pic:cNvPr id="4" name="Picture 4" descr="Diagram&#10;&#10;Description automatically generated"/>
+                    <pic:cNvPicPr/>
+                  </pic:nvPicPr>
+                  <pic:blipFill>
+                    <a:blip r:embed="rId15"/>
+                    <a:stretch>
+                      <a:fillRect/>
+                    </a:stretch>
+                  </pic:blipFill>
+                  <pic:spPr>
+                    <a:xfrm>
+                      <a:off x="0" y="0"/>
+                      <a:ext cx="5943600" cy="4393565"/>
+                    </a:xfrm>
+                    <a:prstGeom prst="rect">
+                      <a:avLst/>
+                    </a:prstGeom>
+                  </pic:spPr>
+                </pic:pic>
+              </a:graphicData>
+            </a:graphic>
+          </wp:inline>
+        </w:drawing>
+      </w:r>
+    </w:p>
+    <w:p>
+      <w:pPr>
+        <w:jc w:val="center"/>
+        <w:rPr>
+          <w:b/>
+          <w:bCs/>
+          <w:sz w:val="44"/>
+          <w:szCs w:val="44"/>
+        </w:rPr>
+      </w:pPr>
     </w:p>
     <w:p>
       <w:pPr>
@@ -1482,11 +1441,9 @@
       <w:r>
         <w:t xml:space="preserve">The project will consist of blue gecko server and a </w:t>
       </w:r>
-      <w:proofErr w:type="gramStart"/>
-      <w:r>
-        <w:t>client(</w:t>
-      </w:r>
-      <w:proofErr w:type="gramEnd"/>
+      <w:r>
+        <w:t>client (</w:t>
+      </w:r>
       <w:r>
         <w:t>mobile phone application). The system is combination of hardware and software. The server will be in lowest possible energy mode for most of the time.</w:t>
       </w:r>
@@ -1511,6 +1468,7 @@
           <w:sz w:val="44"/>
           <w:szCs w:val="44"/>
         </w:rPr>
+        <w:lastRenderedPageBreak/>
         <w:t>Test plan spreadsheet</w:t>
       </w:r>
     </w:p>
@@ -2048,7 +2006,7 @@
       </w:pPr>
     </w:p>
     <w:sectPr>
-      <w:headerReference w:type="default" r:id="rId15"/>
+      <w:headerReference w:type="default" r:id="rId16"/>
       <w:pgSz w:w="12240" w:h="15840"/>
       <w:pgMar w:top="1440" w:right="1440" w:bottom="1440" w:left="1440" w:header="720" w:footer="720" w:gutter="0"/>
       <w:cols w:space="720"/>
@@ -3049,6 +3007,21 @@
 </file>
 
 <file path=customXml/item1.xml><?xml version="1.0" encoding="utf-8"?>
+<p:properties xmlns:p="http://schemas.microsoft.com/office/2006/metadata/properties" xmlns:xsi="http://www.w3.org/2001/XMLSchema-instance" xmlns:pc="http://schemas.microsoft.com/office/infopath/2007/PartnerControls">
+  <documentManagement/>
+</p:properties>
+</file>
+
+<file path=customXml/item2.xml><?xml version="1.0" encoding="utf-8"?>
+<?mso-contentType ?>
+<FormTemplates xmlns="http://schemas.microsoft.com/sharepoint/v3/contenttype/forms">
+  <Display>DocumentLibraryForm</Display>
+  <Edit>DocumentLibraryForm</Edit>
+  <New>DocumentLibraryForm</New>
+</FormTemplates>
+</file>
+
+<file path=customXml/item3.xml><?xml version="1.0" encoding="utf-8"?>
 <ct:contentTypeSchema xmlns:ct="http://schemas.microsoft.com/office/2006/metadata/contentType" xmlns:ma="http://schemas.microsoft.com/office/2006/metadata/properties/metaAttributes" ct:_="" ma:_="" ma:contentTypeName="Document" ma:contentTypeID="0x010100373EBEE854C4B7409315A1D6B5CA44B9" ma:contentTypeVersion="2" ma:contentTypeDescription="Create a new document." ma:contentTypeScope="" ma:versionID="798b3e81a4dce5d3a610362ca6c9a5d2">
   <xsd:schema xmlns:xsd="http://www.w3.org/2001/XMLSchema" xmlns:xs="http://www.w3.org/2001/XMLSchema" xmlns:p="http://schemas.microsoft.com/office/2006/metadata/properties" xmlns:ns3="ef6d3176-e35f-4d57-b3d9-d7e2d56bde70" targetNamespace="http://schemas.microsoft.com/office/2006/metadata/properties" ma:root="true" ma:fieldsID="acfa97d72f46e8aa7b6d4e26dd6da2dd" ns3:_="">
     <xsd:import namespace="ef6d3176-e35f-4d57-b3d9-d7e2d56bde70"/>
@@ -3180,22 +3153,24 @@
 </ct:contentTypeSchema>
 </file>
 
-<file path=customXml/item2.xml><?xml version="1.0" encoding="utf-8"?>
-<?mso-contentType ?>
-<FormTemplates xmlns="http://schemas.microsoft.com/sharepoint/v3/contenttype/forms">
-  <Display>DocumentLibraryForm</Display>
-  <Edit>DocumentLibraryForm</Edit>
-  <New>DocumentLibraryForm</New>
-</FormTemplates>
+<file path=customXml/itemProps1.xml><?xml version="1.0" encoding="utf-8"?>
+<ds:datastoreItem xmlns:ds="http://schemas.openxmlformats.org/officeDocument/2006/customXml" ds:itemID="{7517641D-D3D0-48F3-8BBB-2DCB9E50EEBC}">
+  <ds:schemaRefs>
+    <ds:schemaRef ds:uri="http://schemas.microsoft.com/office/2006/metadata/properties"/>
+    <ds:schemaRef ds:uri="http://schemas.microsoft.com/office/infopath/2007/PartnerControls"/>
+  </ds:schemaRefs>
+</ds:datastoreItem>
 </file>
 
-<file path=customXml/item3.xml><?xml version="1.0" encoding="utf-8"?>
-<p:properties xmlns:p="http://schemas.microsoft.com/office/2006/metadata/properties" xmlns:xsi="http://www.w3.org/2001/XMLSchema-instance" xmlns:pc="http://schemas.microsoft.com/office/infopath/2007/PartnerControls">
-  <documentManagement/>
-</p:properties>
+<file path=customXml/itemProps2.xml><?xml version="1.0" encoding="utf-8"?>
+<ds:datastoreItem xmlns:ds="http://schemas.openxmlformats.org/officeDocument/2006/customXml" ds:itemID="{B7E1949D-6B20-4267-BC98-D8B6C4324128}">
+  <ds:schemaRefs>
+    <ds:schemaRef ds:uri="http://schemas.microsoft.com/sharepoint/v3/contenttype/forms"/>
+  </ds:schemaRefs>
+</ds:datastoreItem>
 </file>
 
-<file path=customXml/itemProps1.xml><?xml version="1.0" encoding="utf-8"?>
+<file path=customXml/itemProps3.xml><?xml version="1.0" encoding="utf-8"?>
 <ds:datastoreItem xmlns:ds="http://schemas.openxmlformats.org/officeDocument/2006/customXml" ds:itemID="{A9AE6598-E5AA-4D0A-8262-4E3A2B00AF0E}">
   <ds:schemaRefs>
     <ds:schemaRef ds:uri="http://schemas.microsoft.com/office/2006/metadata/contentType"/>
@@ -3211,21 +3186,4 @@
     <ds:schemaRef ds:uri="http://schemas.microsoft.com/internal/obd"/>
   </ds:schemaRefs>
 </ds:datastoreItem>
-</file>
-
-<file path=customXml/itemProps2.xml><?xml version="1.0" encoding="utf-8"?>
-<ds:datastoreItem xmlns:ds="http://schemas.openxmlformats.org/officeDocument/2006/customXml" ds:itemID="{B7E1949D-6B20-4267-BC98-D8B6C4324128}">
-  <ds:schemaRefs>
-    <ds:schemaRef ds:uri="http://schemas.microsoft.com/sharepoint/v3/contenttype/forms"/>
-  </ds:schemaRefs>
-</ds:datastoreItem>
-</file>
-
-<file path=customXml/itemProps3.xml><?xml version="1.0" encoding="utf-8"?>
-<ds:datastoreItem xmlns:ds="http://schemas.openxmlformats.org/officeDocument/2006/customXml" ds:itemID="{7517641D-D3D0-48F3-8BBB-2DCB9E50EEBC}">
-  <ds:schemaRefs>
-    <ds:schemaRef ds:uri="http://schemas.microsoft.com/office/2006/metadata/properties"/>
-    <ds:schemaRef ds:uri="http://schemas.microsoft.com/office/infopath/2007/PartnerControls"/>
-  </ds:schemaRefs>
-</ds:datastoreItem>
 </file>
</xml_diff>